<commit_message>
Added tasks to word document.
</commit_message>
<xml_diff>
--- a/QualityAssurancePart1/Homeworks/03.IncidentManagement/BugReports.docx
+++ b/QualityAssurancePart1/Homeworks/03.IncidentManagement/BugReports.docx
@@ -9,18 +9,853 @@
       <w:r>
         <w:t>Incident Management</w:t>
       </w:r>
+      <w:r>
+        <w:t xml:space="preserve"> </w:t>
+      </w:r>
+      <w:r>
+        <w:t>Homework</w:t>
+      </w:r>
     </w:p>
     <w:p/>
     <w:p>
       <w:pPr>
         <w:pStyle w:val="Heading2"/>
-      </w:pPr>
+        <w:numPr>
+          <w:ilvl w:val="0"/>
+          <w:numId w:val="8"/>
+        </w:numPr>
+        <w:rPr>
+          <w:shd w:val="clear" w:color="auto" w:fill="FFFFFF"/>
+        </w:rPr>
+      </w:pPr>
+      <w:r>
+        <w:rPr>
+          <w:shd w:val="clear" w:color="auto" w:fill="FFFFFF"/>
+        </w:rPr>
+        <w:t>We have a painting program like Paint.NET and we have the following bugs</w:t>
+      </w:r>
+    </w:p>
+    <w:p>
+      <w:pPr>
+        <w:pStyle w:val="Heading3"/>
+        <w:numPr>
+          <w:ilvl w:val="0"/>
+          <w:numId w:val="7"/>
+        </w:numPr>
+        <w:rPr>
+          <w:color w:val="88E8AD"/>
+          <w:sz w:val="28"/>
+          <w:szCs w:val="26"/>
+          <w:shd w:val="clear" w:color="auto" w:fill="FFFFFF"/>
+        </w:rPr>
+      </w:pPr>
+      <w:r>
+        <w:rPr>
+          <w:rFonts w:eastAsia="Times New Roman"/>
+        </w:rPr>
+        <w:t>Set Priority and Severity</w:t>
+      </w:r>
+    </w:p>
+    <w:tbl>
+      <w:tblPr>
+        <w:tblStyle w:val="TableGrid"/>
+        <w:tblW w:w="0" w:type="auto"/>
+        <w:tblLook w:val="04A0" w:firstRow="1" w:lastRow="0" w:firstColumn="1" w:lastColumn="0" w:noHBand="0" w:noVBand="1"/>
+      </w:tblPr>
+      <w:tblGrid>
+        <w:gridCol w:w="2122"/>
+        <w:gridCol w:w="3402"/>
+      </w:tblGrid>
+      <w:tr>
+        <w:tc>
+          <w:tcPr>
+            <w:tcW w:w="2122" w:type="dxa"/>
+          </w:tcPr>
+          <w:p>
+            <w:pPr>
+              <w:rPr>
+                <w:b/>
+              </w:rPr>
+            </w:pPr>
+            <w:r>
+              <w:rPr>
+                <w:b/>
+              </w:rPr>
+              <w:t>Severity types</w:t>
+            </w:r>
+          </w:p>
+        </w:tc>
+        <w:tc>
+          <w:tcPr>
+            <w:tcW w:w="3402" w:type="dxa"/>
+          </w:tcPr>
+          <w:p>
+            <w:pPr>
+              <w:rPr>
+                <w:b/>
+              </w:rPr>
+            </w:pPr>
+            <w:r>
+              <w:rPr>
+                <w:b/>
+              </w:rPr>
+              <w:t>Priority types</w:t>
+            </w:r>
+          </w:p>
+        </w:tc>
+      </w:tr>
+      <w:tr>
+        <w:tc>
+          <w:tcPr>
+            <w:tcW w:w="2122" w:type="dxa"/>
+          </w:tcPr>
+          <w:p>
+            <w:r>
+              <w:t>1 – Blocking</w:t>
+            </w:r>
+          </w:p>
+        </w:tc>
+        <w:tc>
+          <w:tcPr>
+            <w:tcW w:w="3402" w:type="dxa"/>
+          </w:tcPr>
+          <w:p>
+            <w:r>
+              <w:rPr>
+                <w:rFonts w:ascii="Helvetica" w:hAnsi="Helvetica" w:cs="Helvetica"/>
+                <w:color w:val="333333"/>
+                <w:shd w:val="clear" w:color="auto" w:fill="FFFFFF"/>
+              </w:rPr>
+              <w:t>1 – Immediate</w:t>
+            </w:r>
+          </w:p>
+        </w:tc>
+      </w:tr>
+      <w:tr>
+        <w:tc>
+          <w:tcPr>
+            <w:tcW w:w="2122" w:type="dxa"/>
+          </w:tcPr>
+          <w:p>
+            <w:r>
+              <w:t>2 – Critical</w:t>
+            </w:r>
+          </w:p>
+        </w:tc>
+        <w:tc>
+          <w:tcPr>
+            <w:tcW w:w="3402" w:type="dxa"/>
+          </w:tcPr>
+          <w:p>
+            <w:r>
+              <w:t>2 – Next Release</w:t>
+            </w:r>
+          </w:p>
+        </w:tc>
+      </w:tr>
+      <w:tr>
+        <w:tc>
+          <w:tcPr>
+            <w:tcW w:w="2122" w:type="dxa"/>
+          </w:tcPr>
+          <w:p>
+            <w:r>
+              <w:rPr>
+                <w:rFonts w:ascii="Helvetica" w:hAnsi="Helvetica" w:cs="Helvetica"/>
+                <w:color w:val="333333"/>
+                <w:shd w:val="clear" w:color="auto" w:fill="FFFFFF"/>
+              </w:rPr>
+              <w:t>3 – High</w:t>
+            </w:r>
+          </w:p>
+        </w:tc>
+        <w:tc>
+          <w:tcPr>
+            <w:tcW w:w="3402" w:type="dxa"/>
+          </w:tcPr>
+          <w:p>
+            <w:r>
+              <w:rPr>
+                <w:rFonts w:ascii="Helvetica" w:hAnsi="Helvetica" w:cs="Helvetica"/>
+                <w:color w:val="333333"/>
+                <w:shd w:val="clear" w:color="auto" w:fill="FFFFFF"/>
+              </w:rPr>
+              <w:t>3 – On Occasion</w:t>
+            </w:r>
+          </w:p>
+        </w:tc>
+      </w:tr>
+      <w:tr>
+        <w:tc>
+          <w:tcPr>
+            <w:tcW w:w="2122" w:type="dxa"/>
+          </w:tcPr>
+          <w:p>
+            <w:r>
+              <w:rPr>
+                <w:rFonts w:ascii="Helvetica" w:hAnsi="Helvetica" w:cs="Helvetica"/>
+                <w:color w:val="333333"/>
+                <w:shd w:val="clear" w:color="auto" w:fill="F8F8F8"/>
+              </w:rPr>
+              <w:t>4 – Medium</w:t>
+            </w:r>
+          </w:p>
+        </w:tc>
+        <w:tc>
+          <w:tcPr>
+            <w:tcW w:w="3402" w:type="dxa"/>
+          </w:tcPr>
+          <w:p>
+            <w:r>
+              <w:t>4 – Open (not planned for now)</w:t>
+            </w:r>
+          </w:p>
+        </w:tc>
+      </w:tr>
+      <w:tr>
+        <w:tc>
+          <w:tcPr>
+            <w:tcW w:w="2122" w:type="dxa"/>
+          </w:tcPr>
+          <w:p>
+            <w:r>
+              <w:rPr>
+                <w:rFonts w:ascii="Helvetica" w:hAnsi="Helvetica" w:cs="Helvetica"/>
+                <w:color w:val="333333"/>
+                <w:shd w:val="clear" w:color="auto" w:fill="FFFFFF"/>
+              </w:rPr>
+              <w:t>5 – Low</w:t>
+            </w:r>
+          </w:p>
+        </w:tc>
+        <w:tc>
+          <w:tcPr>
+            <w:tcW w:w="3402" w:type="dxa"/>
+          </w:tcPr>
+          <w:p/>
+        </w:tc>
+      </w:tr>
+    </w:tbl>
+    <w:p/>
+    <w:tbl>
+      <w:tblPr>
+        <w:tblStyle w:val="TableGrid"/>
+        <w:tblW w:w="11194" w:type="dxa"/>
+        <w:tblLayout w:type="fixed"/>
+        <w:tblLook w:val="04A0" w:firstRow="1" w:lastRow="0" w:firstColumn="1" w:lastColumn="0" w:noHBand="0" w:noVBand="1"/>
+      </w:tblPr>
+      <w:tblGrid>
+        <w:gridCol w:w="7225"/>
+        <w:gridCol w:w="1842"/>
+        <w:gridCol w:w="2127"/>
+      </w:tblGrid>
+      <w:tr>
+        <w:tc>
+          <w:tcPr>
+            <w:tcW w:w="7225" w:type="dxa"/>
+          </w:tcPr>
+          <w:p>
+            <w:pPr>
+              <w:jc w:val="center"/>
+              <w:rPr>
+                <w:b/>
+              </w:rPr>
+            </w:pPr>
+            <w:r>
+              <w:rPr>
+                <w:b/>
+              </w:rPr>
+              <w:t>Bug description</w:t>
+            </w:r>
+          </w:p>
+        </w:tc>
+        <w:tc>
+          <w:tcPr>
+            <w:tcW w:w="1842" w:type="dxa"/>
+          </w:tcPr>
+          <w:p>
+            <w:pPr>
+              <w:rPr>
+                <w:b/>
+              </w:rPr>
+            </w:pPr>
+            <w:r>
+              <w:rPr>
+                <w:rFonts w:ascii="Helvetica" w:hAnsi="Helvetica" w:cs="Helvetica"/>
+                <w:b/>
+                <w:bCs/>
+                <w:color w:val="333333"/>
+                <w:shd w:val="clear" w:color="auto" w:fill="FFFFFF"/>
+              </w:rPr>
+              <w:t>Severity</w:t>
+            </w:r>
+          </w:p>
+        </w:tc>
+        <w:tc>
+          <w:tcPr>
+            <w:tcW w:w="2127" w:type="dxa"/>
+          </w:tcPr>
+          <w:p>
+            <w:pPr>
+              <w:rPr>
+                <w:b/>
+              </w:rPr>
+            </w:pPr>
+            <w:r>
+              <w:rPr>
+                <w:b/>
+              </w:rPr>
+              <w:t>Priority</w:t>
+            </w:r>
+          </w:p>
+        </w:tc>
+      </w:tr>
+      <w:tr>
+        <w:trPr>
+          <w:trHeight w:val="510"/>
+        </w:trPr>
+        <w:tc>
+          <w:tcPr>
+            <w:tcW w:w="7225" w:type="dxa"/>
+          </w:tcPr>
+          <w:p>
+            <w:r>
+              <w:t>Tool for selection doesn’t select exactly the same that it’s marking (crops 10 pixels to the left)</w:t>
+            </w:r>
+          </w:p>
+        </w:tc>
+        <w:tc>
+          <w:tcPr>
+            <w:tcW w:w="1842" w:type="dxa"/>
+          </w:tcPr>
+          <w:p>
+            <w:r>
+              <w:rPr>
+                <w:rStyle w:val="Emphasis"/>
+                <w:rFonts w:ascii="Helvetica" w:hAnsi="Helvetica" w:cs="Helvetica"/>
+                <w:color w:val="333333"/>
+                <w:shd w:val="clear" w:color="auto" w:fill="FFFFFF"/>
+              </w:rPr>
+              <w:t>Critical</w:t>
+            </w:r>
+          </w:p>
+        </w:tc>
+        <w:tc>
+          <w:tcPr>
+            <w:tcW w:w="2127" w:type="dxa"/>
+          </w:tcPr>
+          <w:p>
+            <w:r>
+              <w:rPr>
+                <w:rStyle w:val="Emphasis"/>
+                <w:rFonts w:ascii="Helvetica" w:hAnsi="Helvetica" w:cs="Helvetica"/>
+                <w:color w:val="333333"/>
+                <w:shd w:val="clear" w:color="auto" w:fill="FFFFFF"/>
+              </w:rPr>
+              <w:t>Immediate</w:t>
+            </w:r>
+          </w:p>
+        </w:tc>
+      </w:tr>
+      <w:tr>
+        <w:trPr>
+          <w:trHeight w:val="573"/>
+        </w:trPr>
+        <w:tc>
+          <w:tcPr>
+            <w:tcW w:w="7225" w:type="dxa"/>
+          </w:tcPr>
+          <w:p>
+            <w:r>
+              <w:t>When selecting a color with the color picker it replaces the first color from the palette, not the chosen one</w:t>
+            </w:r>
+          </w:p>
+        </w:tc>
+        <w:tc>
+          <w:tcPr>
+            <w:tcW w:w="1842" w:type="dxa"/>
+          </w:tcPr>
+          <w:p>
+            <w:r>
+              <w:rPr>
+                <w:rStyle w:val="Emphasis"/>
+                <w:rFonts w:ascii="Helvetica" w:hAnsi="Helvetica" w:cs="Helvetica"/>
+                <w:color w:val="333333"/>
+                <w:shd w:val="clear" w:color="auto" w:fill="F8F8F8"/>
+              </w:rPr>
+              <w:t>High</w:t>
+            </w:r>
+          </w:p>
+        </w:tc>
+        <w:tc>
+          <w:tcPr>
+            <w:tcW w:w="2127" w:type="dxa"/>
+          </w:tcPr>
+          <w:p>
+            <w:r>
+              <w:rPr>
+                <w:rStyle w:val="Emphasis"/>
+                <w:rFonts w:ascii="Helvetica" w:hAnsi="Helvetica" w:cs="Helvetica"/>
+                <w:color w:val="333333"/>
+                <w:shd w:val="clear" w:color="auto" w:fill="F8F8F8"/>
+              </w:rPr>
+              <w:t>Release</w:t>
+            </w:r>
+          </w:p>
+        </w:tc>
+      </w:tr>
+      <w:tr>
+        <w:trPr>
+          <w:trHeight w:val="270"/>
+        </w:trPr>
+        <w:tc>
+          <w:tcPr>
+            <w:tcW w:w="7225" w:type="dxa"/>
+          </w:tcPr>
+          <w:p>
+            <w:r>
+              <w:rPr>
+                <w:rFonts w:ascii="Helvetica" w:hAnsi="Helvetica" w:cs="Helvetica"/>
+                <w:color w:val="333333"/>
+                <w:shd w:val="clear" w:color="auto" w:fill="FFFFFF"/>
+              </w:rPr>
+              <w:t>Shortcut for “Create New Image” (</w:t>
+            </w:r>
+            <w:proofErr w:type="spellStart"/>
+            <w:r>
+              <w:rPr>
+                <w:rFonts w:ascii="Helvetica" w:hAnsi="Helvetica" w:cs="Helvetica"/>
+                <w:color w:val="333333"/>
+                <w:shd w:val="clear" w:color="auto" w:fill="FFFFFF"/>
+              </w:rPr>
+              <w:t>Ctrl+N</w:t>
+            </w:r>
+            <w:proofErr w:type="spellEnd"/>
+            <w:r>
+              <w:rPr>
+                <w:rFonts w:ascii="Helvetica" w:hAnsi="Helvetica" w:cs="Helvetica"/>
+                <w:color w:val="333333"/>
+                <w:shd w:val="clear" w:color="auto" w:fill="FFFFFF"/>
+              </w:rPr>
+              <w:t>) doesn’t work</w:t>
+            </w:r>
+          </w:p>
+        </w:tc>
+        <w:tc>
+          <w:tcPr>
+            <w:tcW w:w="1842" w:type="dxa"/>
+          </w:tcPr>
+          <w:p>
+            <w:r>
+              <w:rPr>
+                <w:rStyle w:val="Emphasis"/>
+                <w:rFonts w:ascii="Helvetica" w:hAnsi="Helvetica" w:cs="Helvetica"/>
+                <w:color w:val="333333"/>
+                <w:shd w:val="clear" w:color="auto" w:fill="FFFFFF"/>
+              </w:rPr>
+              <w:t>Low</w:t>
+            </w:r>
+          </w:p>
+        </w:tc>
+        <w:tc>
+          <w:tcPr>
+            <w:tcW w:w="2127" w:type="dxa"/>
+          </w:tcPr>
+          <w:p>
+            <w:r>
+              <w:rPr>
+                <w:rStyle w:val="Emphasis"/>
+                <w:rFonts w:ascii="Helvetica" w:hAnsi="Helvetica" w:cs="Helvetica"/>
+                <w:color w:val="333333"/>
+                <w:shd w:val="clear" w:color="auto" w:fill="FFFFFF"/>
+              </w:rPr>
+              <w:t>Next Release</w:t>
+            </w:r>
+          </w:p>
+        </w:tc>
+      </w:tr>
+      <w:tr>
+        <w:tc>
+          <w:tcPr>
+            <w:tcW w:w="7225" w:type="dxa"/>
+          </w:tcPr>
+          <w:p>
+            <w:r>
+              <w:rPr>
+                <w:rFonts w:ascii="Helvetica" w:hAnsi="Helvetica" w:cs="Helvetica"/>
+                <w:color w:val="333333"/>
+                <w:shd w:val="clear" w:color="auto" w:fill="F8F8F8"/>
+              </w:rPr>
+              <w:t>Spelling mistake in menu Select “</w:t>
+            </w:r>
+            <w:proofErr w:type="spellStart"/>
+            <w:r>
+              <w:rPr>
+                <w:rFonts w:ascii="Helvetica" w:hAnsi="Helvetica" w:cs="Helvetica"/>
+                <w:color w:val="333333"/>
+                <w:shd w:val="clear" w:color="auto" w:fill="F8F8F8"/>
+              </w:rPr>
+              <w:t>Transperent</w:t>
+            </w:r>
+            <w:proofErr w:type="spellEnd"/>
+            <w:r>
+              <w:rPr>
+                <w:rFonts w:ascii="Helvetica" w:hAnsi="Helvetica" w:cs="Helvetica"/>
+                <w:color w:val="333333"/>
+                <w:shd w:val="clear" w:color="auto" w:fill="F8F8F8"/>
+              </w:rPr>
+              <w:t xml:space="preserve"> selection” instead of “Transparent selection”</w:t>
+            </w:r>
+          </w:p>
+        </w:tc>
+        <w:tc>
+          <w:tcPr>
+            <w:tcW w:w="1842" w:type="dxa"/>
+          </w:tcPr>
+          <w:p>
+            <w:r>
+              <w:rPr>
+                <w:rStyle w:val="Emphasis"/>
+                <w:rFonts w:ascii="Helvetica" w:hAnsi="Helvetica" w:cs="Helvetica"/>
+                <w:color w:val="333333"/>
+                <w:shd w:val="clear" w:color="auto" w:fill="F8F8F8"/>
+              </w:rPr>
+              <w:t>Low</w:t>
+            </w:r>
+          </w:p>
+        </w:tc>
+        <w:tc>
+          <w:tcPr>
+            <w:tcW w:w="2127" w:type="dxa"/>
+          </w:tcPr>
+          <w:p>
+            <w:r>
+              <w:rPr>
+                <w:rStyle w:val="Emphasis"/>
+                <w:rFonts w:ascii="Helvetica" w:hAnsi="Helvetica" w:cs="Helvetica"/>
+                <w:color w:val="333333"/>
+                <w:shd w:val="clear" w:color="auto" w:fill="F8F8F8"/>
+              </w:rPr>
+              <w:t>Immediate</w:t>
+            </w:r>
+          </w:p>
+        </w:tc>
+      </w:tr>
+      <w:tr>
+        <w:tc>
+          <w:tcPr>
+            <w:tcW w:w="7225" w:type="dxa"/>
+          </w:tcPr>
+          <w:p>
+            <w:r>
+              <w:rPr>
+                <w:rFonts w:ascii="Helvetica" w:hAnsi="Helvetica" w:cs="Helvetica"/>
+                <w:color w:val="333333"/>
+                <w:shd w:val="clear" w:color="auto" w:fill="FFFFFF"/>
+              </w:rPr>
+              <w:t xml:space="preserve">While holding </w:t>
+            </w:r>
+            <w:proofErr w:type="spellStart"/>
+            <w:r>
+              <w:rPr>
+                <w:rFonts w:ascii="Helvetica" w:hAnsi="Helvetica" w:cs="Helvetica"/>
+                <w:color w:val="333333"/>
+                <w:shd w:val="clear" w:color="auto" w:fill="FFFFFF"/>
+              </w:rPr>
+              <w:t>Ctrl+Z</w:t>
+            </w:r>
+            <w:proofErr w:type="spellEnd"/>
+            <w:r>
+              <w:rPr>
+                <w:rFonts w:ascii="Helvetica" w:hAnsi="Helvetica" w:cs="Helvetica"/>
+                <w:color w:val="333333"/>
+                <w:shd w:val="clear" w:color="auto" w:fill="FFFFFF"/>
+              </w:rPr>
+              <w:t xml:space="preserve"> and drawing with the pencil the second color is used instead of the first one, and that’s not a feature</w:t>
+            </w:r>
+          </w:p>
+        </w:tc>
+        <w:tc>
+          <w:tcPr>
+            <w:tcW w:w="1842" w:type="dxa"/>
+          </w:tcPr>
+          <w:p>
+            <w:r>
+              <w:rPr>
+                <w:rStyle w:val="Emphasis"/>
+                <w:rFonts w:ascii="Helvetica" w:hAnsi="Helvetica" w:cs="Helvetica"/>
+                <w:color w:val="333333"/>
+                <w:shd w:val="clear" w:color="auto" w:fill="FFFFFF"/>
+              </w:rPr>
+              <w:t>Critical</w:t>
+            </w:r>
+          </w:p>
+        </w:tc>
+        <w:tc>
+          <w:tcPr>
+            <w:tcW w:w="2127" w:type="dxa"/>
+          </w:tcPr>
+          <w:p>
+            <w:r>
+              <w:rPr>
+                <w:rStyle w:val="Emphasis"/>
+                <w:rFonts w:ascii="Helvetica" w:hAnsi="Helvetica" w:cs="Helvetica"/>
+                <w:color w:val="333333"/>
+                <w:shd w:val="clear" w:color="auto" w:fill="FFFFFF"/>
+              </w:rPr>
+              <w:t>Open</w:t>
+            </w:r>
+          </w:p>
+        </w:tc>
+      </w:tr>
+      <w:tr>
+        <w:tc>
+          <w:tcPr>
+            <w:tcW w:w="7225" w:type="dxa"/>
+          </w:tcPr>
+          <w:p>
+            <w:r>
+              <w:rPr>
+                <w:rFonts w:ascii="Helvetica" w:hAnsi="Helvetica" w:cs="Helvetica"/>
+                <w:color w:val="333333"/>
+                <w:shd w:val="clear" w:color="auto" w:fill="F8F8F8"/>
+              </w:rPr>
+              <w:t>When using “Magic Wand” tool the tolerance value is changing on every mouse click</w:t>
+            </w:r>
+          </w:p>
+        </w:tc>
+        <w:tc>
+          <w:tcPr>
+            <w:tcW w:w="1842" w:type="dxa"/>
+          </w:tcPr>
+          <w:p>
+            <w:r>
+              <w:rPr>
+                <w:rStyle w:val="Emphasis"/>
+                <w:rFonts w:ascii="Helvetica" w:hAnsi="Helvetica" w:cs="Helvetica"/>
+                <w:color w:val="333333"/>
+                <w:shd w:val="clear" w:color="auto" w:fill="F8F8F8"/>
+              </w:rPr>
+              <w:t>Low</w:t>
+            </w:r>
+          </w:p>
+        </w:tc>
+        <w:tc>
+          <w:tcPr>
+            <w:tcW w:w="2127" w:type="dxa"/>
+          </w:tcPr>
+          <w:p>
+            <w:r>
+              <w:rPr>
+                <w:rStyle w:val="Emphasis"/>
+                <w:rFonts w:ascii="Helvetica" w:hAnsi="Helvetica" w:cs="Helvetica"/>
+                <w:color w:val="333333"/>
+                <w:shd w:val="clear" w:color="auto" w:fill="F8F8F8"/>
+              </w:rPr>
+              <w:t>Immediate</w:t>
+            </w:r>
+          </w:p>
+        </w:tc>
+      </w:tr>
+      <w:tr>
+        <w:tc>
+          <w:tcPr>
+            <w:tcW w:w="7225" w:type="dxa"/>
+          </w:tcPr>
+          <w:p>
+            <w:r>
+              <w:rPr>
+                <w:rFonts w:ascii="Helvetica" w:hAnsi="Helvetica" w:cs="Helvetica"/>
+                <w:color w:val="333333"/>
+                <w:shd w:val="clear" w:color="auto" w:fill="FFFFFF"/>
+              </w:rPr>
+              <w:t>While clicking “Rotate 90 Clockwise” the image is rotating in counterclockwise direction</w:t>
+            </w:r>
+          </w:p>
+        </w:tc>
+        <w:tc>
+          <w:tcPr>
+            <w:tcW w:w="1842" w:type="dxa"/>
+          </w:tcPr>
+          <w:p>
+            <w:r>
+              <w:rPr>
+                <w:rStyle w:val="Emphasis"/>
+                <w:rFonts w:ascii="Helvetica" w:hAnsi="Helvetica" w:cs="Helvetica"/>
+                <w:color w:val="333333"/>
+                <w:shd w:val="clear" w:color="auto" w:fill="FFFFFF"/>
+              </w:rPr>
+              <w:t>Critical</w:t>
+            </w:r>
+          </w:p>
+        </w:tc>
+        <w:tc>
+          <w:tcPr>
+            <w:tcW w:w="2127" w:type="dxa"/>
+          </w:tcPr>
+          <w:p>
+            <w:r>
+              <w:rPr>
+                <w:rStyle w:val="Emphasis"/>
+                <w:rFonts w:ascii="Helvetica" w:hAnsi="Helvetica" w:cs="Helvetica"/>
+                <w:color w:val="333333"/>
+                <w:shd w:val="clear" w:color="auto" w:fill="FFFFFF"/>
+              </w:rPr>
+              <w:t>Open</w:t>
+            </w:r>
+          </w:p>
+        </w:tc>
+      </w:tr>
+      <w:tr>
+        <w:tc>
+          <w:tcPr>
+            <w:tcW w:w="7225" w:type="dxa"/>
+          </w:tcPr>
+          <w:p>
+            <w:r>
+              <w:rPr>
+                <w:rFonts w:ascii="Helvetica" w:hAnsi="Helvetica" w:cs="Helvetica"/>
+                <w:color w:val="333333"/>
+                <w:shd w:val="clear" w:color="auto" w:fill="F8F8F8"/>
+              </w:rPr>
+              <w:t>The button for increasing the Brush size doesn’t work. It can be increased only from the drop down</w:t>
+            </w:r>
+          </w:p>
+        </w:tc>
+        <w:tc>
+          <w:tcPr>
+            <w:tcW w:w="1842" w:type="dxa"/>
+          </w:tcPr>
+          <w:p>
+            <w:r>
+              <w:rPr>
+                <w:rStyle w:val="Emphasis"/>
+                <w:rFonts w:ascii="Helvetica" w:hAnsi="Helvetica" w:cs="Helvetica"/>
+                <w:color w:val="333333"/>
+                <w:shd w:val="clear" w:color="auto" w:fill="F8F8F8"/>
+              </w:rPr>
+              <w:t>High</w:t>
+            </w:r>
+          </w:p>
+        </w:tc>
+        <w:tc>
+          <w:tcPr>
+            <w:tcW w:w="2127" w:type="dxa"/>
+          </w:tcPr>
+          <w:p>
+            <w:r>
+              <w:rPr>
+                <w:rStyle w:val="Emphasis"/>
+                <w:rFonts w:ascii="Helvetica" w:hAnsi="Helvetica" w:cs="Helvetica"/>
+                <w:color w:val="333333"/>
+                <w:shd w:val="clear" w:color="auto" w:fill="F8F8F8"/>
+              </w:rPr>
+              <w:t>Immediate</w:t>
+            </w:r>
+          </w:p>
+        </w:tc>
+      </w:tr>
+      <w:tr>
+        <w:tc>
+          <w:tcPr>
+            <w:tcW w:w="7225" w:type="dxa"/>
+          </w:tcPr>
+          <w:p>
+            <w:r>
+              <w:rPr>
+                <w:rFonts w:ascii="Helvetica" w:hAnsi="Helvetica" w:cs="Helvetica"/>
+                <w:color w:val="333333"/>
+                <w:shd w:val="clear" w:color="auto" w:fill="FFFFFF"/>
+              </w:rPr>
+              <w:t>Program crash on clicking the OK button while resizing an image.</w:t>
+            </w:r>
+          </w:p>
+        </w:tc>
+        <w:tc>
+          <w:tcPr>
+            <w:tcW w:w="1842" w:type="dxa"/>
+          </w:tcPr>
+          <w:p>
+            <w:pPr>
+              <w:jc w:val="center"/>
+            </w:pPr>
+            <w:r>
+              <w:rPr>
+                <w:rStyle w:val="Emphasis"/>
+                <w:rFonts w:ascii="Helvetica" w:hAnsi="Helvetica" w:cs="Helvetica"/>
+                <w:color w:val="333333"/>
+                <w:shd w:val="clear" w:color="auto" w:fill="FFFFFF"/>
+              </w:rPr>
+              <w:t>Blocking</w:t>
+            </w:r>
+          </w:p>
+        </w:tc>
+        <w:tc>
+          <w:tcPr>
+            <w:tcW w:w="2127" w:type="dxa"/>
+          </w:tcPr>
+          <w:p>
+            <w:r>
+              <w:rPr>
+                <w:rStyle w:val="Emphasis"/>
+                <w:rFonts w:ascii="Helvetica" w:hAnsi="Helvetica" w:cs="Helvetica"/>
+                <w:color w:val="333333"/>
+                <w:shd w:val="clear" w:color="auto" w:fill="FFFFFF"/>
+              </w:rPr>
+              <w:t>Immediate</w:t>
+            </w:r>
+          </w:p>
+        </w:tc>
+      </w:tr>
+    </w:tbl>
+    <w:p/>
+    <w:p>
+      <w:pPr>
+        <w:pStyle w:val="Heading2"/>
+        <w:numPr>
+          <w:ilvl w:val="0"/>
+          <w:numId w:val="8"/>
+        </w:numPr>
+        <w:rPr>
+          <w:rFonts w:eastAsia="Times New Roman"/>
+        </w:rPr>
+      </w:pPr>
+      <w:r>
+        <w:rPr>
+          <w:rFonts w:eastAsia="Times New Roman"/>
+        </w:rPr>
+        <w:t>Imagine you have the following bug, mentioned by a customer and you have to describe it and log it in the bug tracking tool you use</w:t>
+      </w:r>
+    </w:p>
+    <w:p>
+      <w:pPr>
+        <w:pStyle w:val="Heading3"/>
+        <w:numPr>
+          <w:ilvl w:val="0"/>
+          <w:numId w:val="7"/>
+        </w:numPr>
+        <w:rPr>
+          <w:rFonts w:eastAsia="Times New Roman"/>
+        </w:rPr>
+      </w:pPr>
+      <w:r>
+        <w:rPr>
+          <w:rFonts w:eastAsia="Times New Roman"/>
+        </w:rPr>
+        <w:t>Report the following bugs</w:t>
+      </w:r>
+    </w:p>
+    <w:p/>
+    <w:p>
+      <w:pPr>
+        <w:pStyle w:val="Heading2"/>
+      </w:pPr>
+      <w:r>
+        <w:t xml:space="preserve">Bug Report #1 - </w:t>
+      </w:r>
       <w:r>
         <w:t>Bottom border on page doesn’t show</w:t>
       </w:r>
-      <w:r>
-        <w:tab/>
-      </w:r>
     </w:p>
     <w:p>
       <w:pPr>
@@ -29,8 +864,6 @@
       <w:r>
         <w:t>Description</w:t>
       </w:r>
-      <w:bookmarkStart w:id="0" w:name="_GoBack"/>
-      <w:bookmarkEnd w:id="0"/>
     </w:p>
     <w:p>
       <w:r>
@@ -142,6 +975,7 @@
         <w:pStyle w:val="Heading3"/>
       </w:pPr>
       <w:r>
+        <w:lastRenderedPageBreak/>
         <w:t>Acceptance criteria</w:t>
       </w:r>
       <w:r>
@@ -184,6 +1018,12 @@
       <w:pPr>
         <w:pStyle w:val="Heading2"/>
       </w:pPr>
+      <w:r>
+        <w:t>Bug Report #2</w:t>
+      </w:r>
+      <w:r>
+        <w:t xml:space="preserve"> - </w:t>
+      </w:r>
       <w:r>
         <w:t>Application crash</w:t>
       </w:r>
@@ -309,7 +1149,6 @@
         <w:pStyle w:val="Heading3"/>
       </w:pPr>
       <w:r>
-        <w:lastRenderedPageBreak/>
         <w:t>Priority</w:t>
       </w:r>
     </w:p>
@@ -330,10 +1169,21 @@
       <w:r>
         <w:t>Blocking</w:t>
       </w:r>
+    </w:p>
+    <w:p/>
+    <w:p>
+      <w:pPr>
+        <w:pStyle w:val="Heading2"/>
+      </w:pPr>
+      <w:r>
+        <w:t>Bug Report #2 -</w:t>
+      </w:r>
+      <w:bookmarkStart w:id="0" w:name="_GoBack"/>
+      <w:bookmarkEnd w:id="0"/>
     </w:p>
     <w:sectPr>
       <w:pgSz w:w="12240" w:h="15840"/>
-      <w:pgMar w:top="1440" w:right="1440" w:bottom="1440" w:left="1440" w:header="720" w:footer="720" w:gutter="0"/>
+      <w:pgMar w:top="720" w:right="720" w:bottom="720" w:left="720" w:header="720" w:footer="720" w:gutter="0"/>
       <w:cols w:space="720"/>
       <w:docGrid w:linePitch="360"/>
     </w:sectPr>
@@ -344,6 +1194,268 @@
 <file path=word/numbering.xml><?xml version="1.0" encoding="utf-8"?>
 <w:numbering xmlns:wpc="http://schemas.microsoft.com/office/word/2010/wordprocessingCanvas" xmlns:mc="http://schemas.openxmlformats.org/markup-compatibility/2006" xmlns:o="urn:schemas-microsoft-com:office:office" xmlns:r="http://schemas.openxmlformats.org/officeDocument/2006/relationships" xmlns:m="http://schemas.openxmlformats.org/officeDocument/2006/math" xmlns:v="urn:schemas-microsoft-com:vml" xmlns:wp14="http://schemas.microsoft.com/office/word/2010/wordprocessingDrawing" xmlns:wp="http://schemas.openxmlformats.org/drawingml/2006/wordprocessingDrawing" xmlns:w10="urn:schemas-microsoft-com:office:word" xmlns:w="http://schemas.openxmlformats.org/wordprocessingml/2006/main" xmlns:w14="http://schemas.microsoft.com/office/word/2010/wordml" xmlns:w15="http://schemas.microsoft.com/office/word/2012/wordml" xmlns:wpg="http://schemas.microsoft.com/office/word/2010/wordprocessingGroup" xmlns:wpi="http://schemas.microsoft.com/office/word/2010/wordprocessingInk" xmlns:wne="http://schemas.microsoft.com/office/word/2006/wordml" xmlns:wps="http://schemas.microsoft.com/office/word/2010/wordprocessingShape" mc:Ignorable="w14 w15 wp14">
   <w:abstractNum w:abstractNumId="0" w15:restartNumberingAfterBreak="0">
+    <w:nsid w:val="19C41B56"/>
+    <w:multiLevelType w:val="multilevel"/>
+    <w:tmpl w:val="E17E22AE"/>
+    <w:lvl w:ilvl="0">
+      <w:start w:val="1"/>
+      <w:numFmt w:val="bullet"/>
+      <w:lvlText w:val=""/>
+      <w:lvlJc w:val="left"/>
+      <w:pPr>
+        <w:tabs>
+          <w:tab w:val="num" w:pos="720"/>
+        </w:tabs>
+        <w:ind w:left="720" w:hanging="360"/>
+      </w:pPr>
+      <w:rPr>
+        <w:rFonts w:ascii="Symbol" w:hAnsi="Symbol" w:hint="default"/>
+        <w:sz w:val="20"/>
+      </w:rPr>
+    </w:lvl>
+    <w:lvl w:ilvl="1" w:tentative="1">
+      <w:start w:val="1"/>
+      <w:numFmt w:val="bullet"/>
+      <w:lvlText w:val="o"/>
+      <w:lvlJc w:val="left"/>
+      <w:pPr>
+        <w:tabs>
+          <w:tab w:val="num" w:pos="1440"/>
+        </w:tabs>
+        <w:ind w:left="1440" w:hanging="360"/>
+      </w:pPr>
+      <w:rPr>
+        <w:rFonts w:ascii="Courier New" w:hAnsi="Courier New" w:hint="default"/>
+        <w:sz w:val="20"/>
+      </w:rPr>
+    </w:lvl>
+    <w:lvl w:ilvl="2" w:tentative="1">
+      <w:start w:val="1"/>
+      <w:numFmt w:val="bullet"/>
+      <w:lvlText w:val=""/>
+      <w:lvlJc w:val="left"/>
+      <w:pPr>
+        <w:tabs>
+          <w:tab w:val="num" w:pos="2160"/>
+        </w:tabs>
+        <w:ind w:left="2160" w:hanging="360"/>
+      </w:pPr>
+      <w:rPr>
+        <w:rFonts w:ascii="Wingdings" w:hAnsi="Wingdings" w:hint="default"/>
+        <w:sz w:val="20"/>
+      </w:rPr>
+    </w:lvl>
+    <w:lvl w:ilvl="3" w:tentative="1">
+      <w:start w:val="1"/>
+      <w:numFmt w:val="bullet"/>
+      <w:lvlText w:val=""/>
+      <w:lvlJc w:val="left"/>
+      <w:pPr>
+        <w:tabs>
+          <w:tab w:val="num" w:pos="2880"/>
+        </w:tabs>
+        <w:ind w:left="2880" w:hanging="360"/>
+      </w:pPr>
+      <w:rPr>
+        <w:rFonts w:ascii="Wingdings" w:hAnsi="Wingdings" w:hint="default"/>
+        <w:sz w:val="20"/>
+      </w:rPr>
+    </w:lvl>
+    <w:lvl w:ilvl="4" w:tentative="1">
+      <w:start w:val="1"/>
+      <w:numFmt w:val="bullet"/>
+      <w:lvlText w:val=""/>
+      <w:lvlJc w:val="left"/>
+      <w:pPr>
+        <w:tabs>
+          <w:tab w:val="num" w:pos="3600"/>
+        </w:tabs>
+        <w:ind w:left="3600" w:hanging="360"/>
+      </w:pPr>
+      <w:rPr>
+        <w:rFonts w:ascii="Wingdings" w:hAnsi="Wingdings" w:hint="default"/>
+        <w:sz w:val="20"/>
+      </w:rPr>
+    </w:lvl>
+    <w:lvl w:ilvl="5" w:tentative="1">
+      <w:start w:val="1"/>
+      <w:numFmt w:val="bullet"/>
+      <w:lvlText w:val=""/>
+      <w:lvlJc w:val="left"/>
+      <w:pPr>
+        <w:tabs>
+          <w:tab w:val="num" w:pos="4320"/>
+        </w:tabs>
+        <w:ind w:left="4320" w:hanging="360"/>
+      </w:pPr>
+      <w:rPr>
+        <w:rFonts w:ascii="Wingdings" w:hAnsi="Wingdings" w:hint="default"/>
+        <w:sz w:val="20"/>
+      </w:rPr>
+    </w:lvl>
+    <w:lvl w:ilvl="6" w:tentative="1">
+      <w:start w:val="1"/>
+      <w:numFmt w:val="bullet"/>
+      <w:lvlText w:val=""/>
+      <w:lvlJc w:val="left"/>
+      <w:pPr>
+        <w:tabs>
+          <w:tab w:val="num" w:pos="5040"/>
+        </w:tabs>
+        <w:ind w:left="5040" w:hanging="360"/>
+      </w:pPr>
+      <w:rPr>
+        <w:rFonts w:ascii="Wingdings" w:hAnsi="Wingdings" w:hint="default"/>
+        <w:sz w:val="20"/>
+      </w:rPr>
+    </w:lvl>
+    <w:lvl w:ilvl="7" w:tentative="1">
+      <w:start w:val="1"/>
+      <w:numFmt w:val="bullet"/>
+      <w:lvlText w:val=""/>
+      <w:lvlJc w:val="left"/>
+      <w:pPr>
+        <w:tabs>
+          <w:tab w:val="num" w:pos="5760"/>
+        </w:tabs>
+        <w:ind w:left="5760" w:hanging="360"/>
+      </w:pPr>
+      <w:rPr>
+        <w:rFonts w:ascii="Wingdings" w:hAnsi="Wingdings" w:hint="default"/>
+        <w:sz w:val="20"/>
+      </w:rPr>
+    </w:lvl>
+    <w:lvl w:ilvl="8" w:tentative="1">
+      <w:start w:val="1"/>
+      <w:numFmt w:val="bullet"/>
+      <w:lvlText w:val=""/>
+      <w:lvlJc w:val="left"/>
+      <w:pPr>
+        <w:tabs>
+          <w:tab w:val="num" w:pos="6480"/>
+        </w:tabs>
+        <w:ind w:left="6480" w:hanging="360"/>
+      </w:pPr>
+      <w:rPr>
+        <w:rFonts w:ascii="Wingdings" w:hAnsi="Wingdings" w:hint="default"/>
+        <w:sz w:val="20"/>
+      </w:rPr>
+    </w:lvl>
+  </w:abstractNum>
+  <w:abstractNum w:abstractNumId="1" w15:restartNumberingAfterBreak="0">
+    <w:nsid w:val="25A30B19"/>
+    <w:multiLevelType w:val="hybridMultilevel"/>
+    <w:tmpl w:val="EDBA8454"/>
+    <w:lvl w:ilvl="0" w:tplc="04090001">
+      <w:start w:val="1"/>
+      <w:numFmt w:val="bullet"/>
+      <w:lvlText w:val=""/>
+      <w:lvlJc w:val="left"/>
+      <w:pPr>
+        <w:ind w:left="720" w:hanging="360"/>
+      </w:pPr>
+      <w:rPr>
+        <w:rFonts w:ascii="Symbol" w:hAnsi="Symbol" w:hint="default"/>
+      </w:rPr>
+    </w:lvl>
+    <w:lvl w:ilvl="1" w:tplc="04090003" w:tentative="1">
+      <w:start w:val="1"/>
+      <w:numFmt w:val="bullet"/>
+      <w:lvlText w:val="o"/>
+      <w:lvlJc w:val="left"/>
+      <w:pPr>
+        <w:ind w:left="1440" w:hanging="360"/>
+      </w:pPr>
+      <w:rPr>
+        <w:rFonts w:ascii="Courier New" w:hAnsi="Courier New" w:cs="Courier New" w:hint="default"/>
+      </w:rPr>
+    </w:lvl>
+    <w:lvl w:ilvl="2" w:tplc="04090005" w:tentative="1">
+      <w:start w:val="1"/>
+      <w:numFmt w:val="bullet"/>
+      <w:lvlText w:val=""/>
+      <w:lvlJc w:val="left"/>
+      <w:pPr>
+        <w:ind w:left="2160" w:hanging="360"/>
+      </w:pPr>
+      <w:rPr>
+        <w:rFonts w:ascii="Wingdings" w:hAnsi="Wingdings" w:hint="default"/>
+      </w:rPr>
+    </w:lvl>
+    <w:lvl w:ilvl="3" w:tplc="04090001" w:tentative="1">
+      <w:start w:val="1"/>
+      <w:numFmt w:val="bullet"/>
+      <w:lvlText w:val=""/>
+      <w:lvlJc w:val="left"/>
+      <w:pPr>
+        <w:ind w:left="2880" w:hanging="360"/>
+      </w:pPr>
+      <w:rPr>
+        <w:rFonts w:ascii="Symbol" w:hAnsi="Symbol" w:hint="default"/>
+      </w:rPr>
+    </w:lvl>
+    <w:lvl w:ilvl="4" w:tplc="04090003" w:tentative="1">
+      <w:start w:val="1"/>
+      <w:numFmt w:val="bullet"/>
+      <w:lvlText w:val="o"/>
+      <w:lvlJc w:val="left"/>
+      <w:pPr>
+        <w:ind w:left="3600" w:hanging="360"/>
+      </w:pPr>
+      <w:rPr>
+        <w:rFonts w:ascii="Courier New" w:hAnsi="Courier New" w:cs="Courier New" w:hint="default"/>
+      </w:rPr>
+    </w:lvl>
+    <w:lvl w:ilvl="5" w:tplc="04090005" w:tentative="1">
+      <w:start w:val="1"/>
+      <w:numFmt w:val="bullet"/>
+      <w:lvlText w:val=""/>
+      <w:lvlJc w:val="left"/>
+      <w:pPr>
+        <w:ind w:left="4320" w:hanging="360"/>
+      </w:pPr>
+      <w:rPr>
+        <w:rFonts w:ascii="Wingdings" w:hAnsi="Wingdings" w:hint="default"/>
+      </w:rPr>
+    </w:lvl>
+    <w:lvl w:ilvl="6" w:tplc="04090001" w:tentative="1">
+      <w:start w:val="1"/>
+      <w:numFmt w:val="bullet"/>
+      <w:lvlText w:val=""/>
+      <w:lvlJc w:val="left"/>
+      <w:pPr>
+        <w:ind w:left="5040" w:hanging="360"/>
+      </w:pPr>
+      <w:rPr>
+        <w:rFonts w:ascii="Symbol" w:hAnsi="Symbol" w:hint="default"/>
+      </w:rPr>
+    </w:lvl>
+    <w:lvl w:ilvl="7" w:tplc="04090003" w:tentative="1">
+      <w:start w:val="1"/>
+      <w:numFmt w:val="bullet"/>
+      <w:lvlText w:val="o"/>
+      <w:lvlJc w:val="left"/>
+      <w:pPr>
+        <w:ind w:left="5760" w:hanging="360"/>
+      </w:pPr>
+      <w:rPr>
+        <w:rFonts w:ascii="Courier New" w:hAnsi="Courier New" w:cs="Courier New" w:hint="default"/>
+      </w:rPr>
+    </w:lvl>
+    <w:lvl w:ilvl="8" w:tplc="04090005" w:tentative="1">
+      <w:start w:val="1"/>
+      <w:numFmt w:val="bullet"/>
+      <w:lvlText w:val=""/>
+      <w:lvlJc w:val="left"/>
+      <w:pPr>
+        <w:ind w:left="6480" w:hanging="360"/>
+      </w:pPr>
+      <w:rPr>
+        <w:rFonts w:ascii="Wingdings" w:hAnsi="Wingdings" w:hint="default"/>
+      </w:rPr>
+    </w:lvl>
+  </w:abstractNum>
+  <w:abstractNum w:abstractNumId="2" w15:restartNumberingAfterBreak="0">
     <w:nsid w:val="2DEB4CF4"/>
     <w:multiLevelType w:val="hybridMultilevel"/>
     <w:tmpl w:val="EB1E68CC"/>
@@ -429,7 +1541,7 @@
       </w:pPr>
     </w:lvl>
   </w:abstractNum>
-  <w:abstractNum w:abstractNumId="1" w15:restartNumberingAfterBreak="0">
+  <w:abstractNum w:abstractNumId="3" w15:restartNumberingAfterBreak="0">
     <w:nsid w:val="434565FA"/>
     <w:multiLevelType w:val="hybridMultilevel"/>
     <w:tmpl w:val="D012E4FC"/>
@@ -515,11 +1627,445 @@
       </w:pPr>
     </w:lvl>
   </w:abstractNum>
+  <w:abstractNum w:abstractNumId="4" w15:restartNumberingAfterBreak="0">
+    <w:nsid w:val="438468A5"/>
+    <w:multiLevelType w:val="hybridMultilevel"/>
+    <w:tmpl w:val="85C0B410"/>
+    <w:lvl w:ilvl="0" w:tplc="0409000F">
+      <w:start w:val="1"/>
+      <w:numFmt w:val="decimal"/>
+      <w:lvlText w:val="%1."/>
+      <w:lvlJc w:val="left"/>
+      <w:pPr>
+        <w:ind w:left="720" w:hanging="360"/>
+      </w:pPr>
+      <w:rPr>
+        <w:rFonts w:hint="default"/>
+      </w:rPr>
+    </w:lvl>
+    <w:lvl w:ilvl="1" w:tplc="04090019" w:tentative="1">
+      <w:start w:val="1"/>
+      <w:numFmt w:val="lowerLetter"/>
+      <w:lvlText w:val="%2."/>
+      <w:lvlJc w:val="left"/>
+      <w:pPr>
+        <w:ind w:left="1440" w:hanging="360"/>
+      </w:pPr>
+    </w:lvl>
+    <w:lvl w:ilvl="2" w:tplc="0409001B" w:tentative="1">
+      <w:start w:val="1"/>
+      <w:numFmt w:val="lowerRoman"/>
+      <w:lvlText w:val="%3."/>
+      <w:lvlJc w:val="right"/>
+      <w:pPr>
+        <w:ind w:left="2160" w:hanging="180"/>
+      </w:pPr>
+    </w:lvl>
+    <w:lvl w:ilvl="3" w:tplc="0409000F" w:tentative="1">
+      <w:start w:val="1"/>
+      <w:numFmt w:val="decimal"/>
+      <w:lvlText w:val="%4."/>
+      <w:lvlJc w:val="left"/>
+      <w:pPr>
+        <w:ind w:left="2880" w:hanging="360"/>
+      </w:pPr>
+    </w:lvl>
+    <w:lvl w:ilvl="4" w:tplc="04090019" w:tentative="1">
+      <w:start w:val="1"/>
+      <w:numFmt w:val="lowerLetter"/>
+      <w:lvlText w:val="%5."/>
+      <w:lvlJc w:val="left"/>
+      <w:pPr>
+        <w:ind w:left="3600" w:hanging="360"/>
+      </w:pPr>
+    </w:lvl>
+    <w:lvl w:ilvl="5" w:tplc="0409001B" w:tentative="1">
+      <w:start w:val="1"/>
+      <w:numFmt w:val="lowerRoman"/>
+      <w:lvlText w:val="%6."/>
+      <w:lvlJc w:val="right"/>
+      <w:pPr>
+        <w:ind w:left="4320" w:hanging="180"/>
+      </w:pPr>
+    </w:lvl>
+    <w:lvl w:ilvl="6" w:tplc="0409000F" w:tentative="1">
+      <w:start w:val="1"/>
+      <w:numFmt w:val="decimal"/>
+      <w:lvlText w:val="%7."/>
+      <w:lvlJc w:val="left"/>
+      <w:pPr>
+        <w:ind w:left="5040" w:hanging="360"/>
+      </w:pPr>
+    </w:lvl>
+    <w:lvl w:ilvl="7" w:tplc="04090019" w:tentative="1">
+      <w:start w:val="1"/>
+      <w:numFmt w:val="lowerLetter"/>
+      <w:lvlText w:val="%8."/>
+      <w:lvlJc w:val="left"/>
+      <w:pPr>
+        <w:ind w:left="5760" w:hanging="360"/>
+      </w:pPr>
+    </w:lvl>
+    <w:lvl w:ilvl="8" w:tplc="0409001B" w:tentative="1">
+      <w:start w:val="1"/>
+      <w:numFmt w:val="lowerRoman"/>
+      <w:lvlText w:val="%9."/>
+      <w:lvlJc w:val="right"/>
+      <w:pPr>
+        <w:ind w:left="6480" w:hanging="180"/>
+      </w:pPr>
+    </w:lvl>
+  </w:abstractNum>
+  <w:abstractNum w:abstractNumId="5" w15:restartNumberingAfterBreak="0">
+    <w:nsid w:val="52000EAA"/>
+    <w:multiLevelType w:val="multilevel"/>
+    <w:tmpl w:val="A784E200"/>
+    <w:lvl w:ilvl="0">
+      <w:start w:val="1"/>
+      <w:numFmt w:val="bullet"/>
+      <w:lvlText w:val=""/>
+      <w:lvlJc w:val="left"/>
+      <w:pPr>
+        <w:tabs>
+          <w:tab w:val="num" w:pos="720"/>
+        </w:tabs>
+        <w:ind w:left="720" w:hanging="360"/>
+      </w:pPr>
+      <w:rPr>
+        <w:rFonts w:ascii="Symbol" w:hAnsi="Symbol" w:hint="default"/>
+        <w:sz w:val="20"/>
+      </w:rPr>
+    </w:lvl>
+    <w:lvl w:ilvl="1" w:tentative="1">
+      <w:start w:val="1"/>
+      <w:numFmt w:val="bullet"/>
+      <w:lvlText w:val="o"/>
+      <w:lvlJc w:val="left"/>
+      <w:pPr>
+        <w:tabs>
+          <w:tab w:val="num" w:pos="1440"/>
+        </w:tabs>
+        <w:ind w:left="1440" w:hanging="360"/>
+      </w:pPr>
+      <w:rPr>
+        <w:rFonts w:ascii="Courier New" w:hAnsi="Courier New" w:hint="default"/>
+        <w:sz w:val="20"/>
+      </w:rPr>
+    </w:lvl>
+    <w:lvl w:ilvl="2" w:tentative="1">
+      <w:start w:val="1"/>
+      <w:numFmt w:val="bullet"/>
+      <w:lvlText w:val=""/>
+      <w:lvlJc w:val="left"/>
+      <w:pPr>
+        <w:tabs>
+          <w:tab w:val="num" w:pos="2160"/>
+        </w:tabs>
+        <w:ind w:left="2160" w:hanging="360"/>
+      </w:pPr>
+      <w:rPr>
+        <w:rFonts w:ascii="Wingdings" w:hAnsi="Wingdings" w:hint="default"/>
+        <w:sz w:val="20"/>
+      </w:rPr>
+    </w:lvl>
+    <w:lvl w:ilvl="3" w:tentative="1">
+      <w:start w:val="1"/>
+      <w:numFmt w:val="bullet"/>
+      <w:lvlText w:val=""/>
+      <w:lvlJc w:val="left"/>
+      <w:pPr>
+        <w:tabs>
+          <w:tab w:val="num" w:pos="2880"/>
+        </w:tabs>
+        <w:ind w:left="2880" w:hanging="360"/>
+      </w:pPr>
+      <w:rPr>
+        <w:rFonts w:ascii="Wingdings" w:hAnsi="Wingdings" w:hint="default"/>
+        <w:sz w:val="20"/>
+      </w:rPr>
+    </w:lvl>
+    <w:lvl w:ilvl="4" w:tentative="1">
+      <w:start w:val="1"/>
+      <w:numFmt w:val="bullet"/>
+      <w:lvlText w:val=""/>
+      <w:lvlJc w:val="left"/>
+      <w:pPr>
+        <w:tabs>
+          <w:tab w:val="num" w:pos="3600"/>
+        </w:tabs>
+        <w:ind w:left="3600" w:hanging="360"/>
+      </w:pPr>
+      <w:rPr>
+        <w:rFonts w:ascii="Wingdings" w:hAnsi="Wingdings" w:hint="default"/>
+        <w:sz w:val="20"/>
+      </w:rPr>
+    </w:lvl>
+    <w:lvl w:ilvl="5" w:tentative="1">
+      <w:start w:val="1"/>
+      <w:numFmt w:val="bullet"/>
+      <w:lvlText w:val=""/>
+      <w:lvlJc w:val="left"/>
+      <w:pPr>
+        <w:tabs>
+          <w:tab w:val="num" w:pos="4320"/>
+        </w:tabs>
+        <w:ind w:left="4320" w:hanging="360"/>
+      </w:pPr>
+      <w:rPr>
+        <w:rFonts w:ascii="Wingdings" w:hAnsi="Wingdings" w:hint="default"/>
+        <w:sz w:val="20"/>
+      </w:rPr>
+    </w:lvl>
+    <w:lvl w:ilvl="6" w:tentative="1">
+      <w:start w:val="1"/>
+      <w:numFmt w:val="bullet"/>
+      <w:lvlText w:val=""/>
+      <w:lvlJc w:val="left"/>
+      <w:pPr>
+        <w:tabs>
+          <w:tab w:val="num" w:pos="5040"/>
+        </w:tabs>
+        <w:ind w:left="5040" w:hanging="360"/>
+      </w:pPr>
+      <w:rPr>
+        <w:rFonts w:ascii="Wingdings" w:hAnsi="Wingdings" w:hint="default"/>
+        <w:sz w:val="20"/>
+      </w:rPr>
+    </w:lvl>
+    <w:lvl w:ilvl="7" w:tentative="1">
+      <w:start w:val="1"/>
+      <w:numFmt w:val="bullet"/>
+      <w:lvlText w:val=""/>
+      <w:lvlJc w:val="left"/>
+      <w:pPr>
+        <w:tabs>
+          <w:tab w:val="num" w:pos="5760"/>
+        </w:tabs>
+        <w:ind w:left="5760" w:hanging="360"/>
+      </w:pPr>
+      <w:rPr>
+        <w:rFonts w:ascii="Wingdings" w:hAnsi="Wingdings" w:hint="default"/>
+        <w:sz w:val="20"/>
+      </w:rPr>
+    </w:lvl>
+    <w:lvl w:ilvl="8" w:tentative="1">
+      <w:start w:val="1"/>
+      <w:numFmt w:val="bullet"/>
+      <w:lvlText w:val=""/>
+      <w:lvlJc w:val="left"/>
+      <w:pPr>
+        <w:tabs>
+          <w:tab w:val="num" w:pos="6480"/>
+        </w:tabs>
+        <w:ind w:left="6480" w:hanging="360"/>
+      </w:pPr>
+      <w:rPr>
+        <w:rFonts w:ascii="Wingdings" w:hAnsi="Wingdings" w:hint="default"/>
+        <w:sz w:val="20"/>
+      </w:rPr>
+    </w:lvl>
+  </w:abstractNum>
+  <w:abstractNum w:abstractNumId="6" w15:restartNumberingAfterBreak="0">
+    <w:nsid w:val="558E727F"/>
+    <w:multiLevelType w:val="hybridMultilevel"/>
+    <w:tmpl w:val="0F5A6DCE"/>
+    <w:lvl w:ilvl="0" w:tplc="0409000F">
+      <w:start w:val="1"/>
+      <w:numFmt w:val="decimal"/>
+      <w:lvlText w:val="%1."/>
+      <w:lvlJc w:val="left"/>
+      <w:pPr>
+        <w:ind w:left="720" w:hanging="360"/>
+      </w:pPr>
+      <w:rPr>
+        <w:rFonts w:hint="default"/>
+      </w:rPr>
+    </w:lvl>
+    <w:lvl w:ilvl="1" w:tplc="04090019" w:tentative="1">
+      <w:start w:val="1"/>
+      <w:numFmt w:val="lowerLetter"/>
+      <w:lvlText w:val="%2."/>
+      <w:lvlJc w:val="left"/>
+      <w:pPr>
+        <w:ind w:left="1440" w:hanging="360"/>
+      </w:pPr>
+    </w:lvl>
+    <w:lvl w:ilvl="2" w:tplc="0409001B" w:tentative="1">
+      <w:start w:val="1"/>
+      <w:numFmt w:val="lowerRoman"/>
+      <w:lvlText w:val="%3."/>
+      <w:lvlJc w:val="right"/>
+      <w:pPr>
+        <w:ind w:left="2160" w:hanging="180"/>
+      </w:pPr>
+    </w:lvl>
+    <w:lvl w:ilvl="3" w:tplc="0409000F" w:tentative="1">
+      <w:start w:val="1"/>
+      <w:numFmt w:val="decimal"/>
+      <w:lvlText w:val="%4."/>
+      <w:lvlJc w:val="left"/>
+      <w:pPr>
+        <w:ind w:left="2880" w:hanging="360"/>
+      </w:pPr>
+    </w:lvl>
+    <w:lvl w:ilvl="4" w:tplc="04090019" w:tentative="1">
+      <w:start w:val="1"/>
+      <w:numFmt w:val="lowerLetter"/>
+      <w:lvlText w:val="%5."/>
+      <w:lvlJc w:val="left"/>
+      <w:pPr>
+        <w:ind w:left="3600" w:hanging="360"/>
+      </w:pPr>
+    </w:lvl>
+    <w:lvl w:ilvl="5" w:tplc="0409001B" w:tentative="1">
+      <w:start w:val="1"/>
+      <w:numFmt w:val="lowerRoman"/>
+      <w:lvlText w:val="%6."/>
+      <w:lvlJc w:val="right"/>
+      <w:pPr>
+        <w:ind w:left="4320" w:hanging="180"/>
+      </w:pPr>
+    </w:lvl>
+    <w:lvl w:ilvl="6" w:tplc="0409000F" w:tentative="1">
+      <w:start w:val="1"/>
+      <w:numFmt w:val="decimal"/>
+      <w:lvlText w:val="%7."/>
+      <w:lvlJc w:val="left"/>
+      <w:pPr>
+        <w:ind w:left="5040" w:hanging="360"/>
+      </w:pPr>
+    </w:lvl>
+    <w:lvl w:ilvl="7" w:tplc="04090019" w:tentative="1">
+      <w:start w:val="1"/>
+      <w:numFmt w:val="lowerLetter"/>
+      <w:lvlText w:val="%8."/>
+      <w:lvlJc w:val="left"/>
+      <w:pPr>
+        <w:ind w:left="5760" w:hanging="360"/>
+      </w:pPr>
+    </w:lvl>
+    <w:lvl w:ilvl="8" w:tplc="0409001B" w:tentative="1">
+      <w:start w:val="1"/>
+      <w:numFmt w:val="lowerRoman"/>
+      <w:lvlText w:val="%9."/>
+      <w:lvlJc w:val="right"/>
+      <w:pPr>
+        <w:ind w:left="6480" w:hanging="180"/>
+      </w:pPr>
+    </w:lvl>
+  </w:abstractNum>
+  <w:abstractNum w:abstractNumId="7" w15:restartNumberingAfterBreak="0">
+    <w:nsid w:val="6BD2155D"/>
+    <w:multiLevelType w:val="hybridMultilevel"/>
+    <w:tmpl w:val="1020F6E8"/>
+    <w:lvl w:ilvl="0" w:tplc="0409000F">
+      <w:start w:val="1"/>
+      <w:numFmt w:val="decimal"/>
+      <w:lvlText w:val="%1."/>
+      <w:lvlJc w:val="left"/>
+      <w:pPr>
+        <w:ind w:left="720" w:hanging="360"/>
+      </w:pPr>
+      <w:rPr>
+        <w:rFonts w:hint="default"/>
+      </w:rPr>
+    </w:lvl>
+    <w:lvl w:ilvl="1" w:tplc="04090019" w:tentative="1">
+      <w:start w:val="1"/>
+      <w:numFmt w:val="lowerLetter"/>
+      <w:lvlText w:val="%2."/>
+      <w:lvlJc w:val="left"/>
+      <w:pPr>
+        <w:ind w:left="1440" w:hanging="360"/>
+      </w:pPr>
+    </w:lvl>
+    <w:lvl w:ilvl="2" w:tplc="0409001B" w:tentative="1">
+      <w:start w:val="1"/>
+      <w:numFmt w:val="lowerRoman"/>
+      <w:lvlText w:val="%3."/>
+      <w:lvlJc w:val="right"/>
+      <w:pPr>
+        <w:ind w:left="2160" w:hanging="180"/>
+      </w:pPr>
+    </w:lvl>
+    <w:lvl w:ilvl="3" w:tplc="0409000F" w:tentative="1">
+      <w:start w:val="1"/>
+      <w:numFmt w:val="decimal"/>
+      <w:lvlText w:val="%4."/>
+      <w:lvlJc w:val="left"/>
+      <w:pPr>
+        <w:ind w:left="2880" w:hanging="360"/>
+      </w:pPr>
+    </w:lvl>
+    <w:lvl w:ilvl="4" w:tplc="04090019" w:tentative="1">
+      <w:start w:val="1"/>
+      <w:numFmt w:val="lowerLetter"/>
+      <w:lvlText w:val="%5."/>
+      <w:lvlJc w:val="left"/>
+      <w:pPr>
+        <w:ind w:left="3600" w:hanging="360"/>
+      </w:pPr>
+    </w:lvl>
+    <w:lvl w:ilvl="5" w:tplc="0409001B" w:tentative="1">
+      <w:start w:val="1"/>
+      <w:numFmt w:val="lowerRoman"/>
+      <w:lvlText w:val="%6."/>
+      <w:lvlJc w:val="right"/>
+      <w:pPr>
+        <w:ind w:left="4320" w:hanging="180"/>
+      </w:pPr>
+    </w:lvl>
+    <w:lvl w:ilvl="6" w:tplc="0409000F" w:tentative="1">
+      <w:start w:val="1"/>
+      <w:numFmt w:val="decimal"/>
+      <w:lvlText w:val="%7."/>
+      <w:lvlJc w:val="left"/>
+      <w:pPr>
+        <w:ind w:left="5040" w:hanging="360"/>
+      </w:pPr>
+    </w:lvl>
+    <w:lvl w:ilvl="7" w:tplc="04090019" w:tentative="1">
+      <w:start w:val="1"/>
+      <w:numFmt w:val="lowerLetter"/>
+      <w:lvlText w:val="%8."/>
+      <w:lvlJc w:val="left"/>
+      <w:pPr>
+        <w:ind w:left="5760" w:hanging="360"/>
+      </w:pPr>
+    </w:lvl>
+    <w:lvl w:ilvl="8" w:tplc="0409001B" w:tentative="1">
+      <w:start w:val="1"/>
+      <w:numFmt w:val="lowerRoman"/>
+      <w:lvlText w:val="%9."/>
+      <w:lvlJc w:val="right"/>
+      <w:pPr>
+        <w:ind w:left="6480" w:hanging="180"/>
+      </w:pPr>
+    </w:lvl>
+  </w:abstractNum>
   <w:num w:numId="1">
+    <w:abstractNumId w:val="3"/>
+  </w:num>
+  <w:num w:numId="2">
+    <w:abstractNumId w:val="2"/>
+  </w:num>
+  <w:num w:numId="3">
+    <w:abstractNumId w:val="6"/>
+  </w:num>
+  <w:num w:numId="4">
+    <w:abstractNumId w:val="0"/>
+  </w:num>
+  <w:num w:numId="5">
+    <w:abstractNumId w:val="4"/>
+  </w:num>
+  <w:num w:numId="6">
+    <w:abstractNumId w:val="5"/>
+  </w:num>
+  <w:num w:numId="7">
     <w:abstractNumId w:val="1"/>
   </w:num>
-  <w:num w:numId="2">
-    <w:abstractNumId w:val="0"/>
+  <w:num w:numId="8">
+    <w:abstractNumId w:val="7"/>
   </w:num>
 </w:numbering>
 </file>
@@ -917,7 +2463,7 @@
   <w:style w:type="paragraph" w:default="1" w:styleId="Normal">
     <w:name w:val="Normal"/>
     <w:qFormat/>
-    <w:rsid w:val="00052385"/>
+    <w:rsid w:val="00A261B8"/>
     <w:rPr>
       <w:rFonts w:ascii="Arial" w:hAnsi="Arial"/>
     </w:rPr>
@@ -929,11 +2475,12 @@
     <w:link w:val="Heading1Char"/>
     <w:uiPriority w:val="9"/>
     <w:qFormat/>
-    <w:rsid w:val="00106520"/>
+    <w:rsid w:val="008235AC"/>
     <w:pPr>
       <w:keepNext/>
       <w:keepLines/>
       <w:spacing w:before="240" w:after="0"/>
+      <w:jc w:val="center"/>
       <w:outlineLvl w:val="0"/>
     </w:pPr>
     <w:rPr>
@@ -951,7 +2498,7 @@
     <w:uiPriority w:val="9"/>
     <w:unhideWhenUsed/>
     <w:qFormat/>
-    <w:rsid w:val="00106520"/>
+    <w:rsid w:val="000F1CC8"/>
     <w:pPr>
       <w:keepNext/>
       <w:keepLines/>
@@ -974,7 +2521,7 @@
     <w:uiPriority w:val="9"/>
     <w:unhideWhenUsed/>
     <w:qFormat/>
-    <w:rsid w:val="00106520"/>
+    <w:rsid w:val="000F1CC8"/>
     <w:pPr>
       <w:keepNext/>
       <w:keepLines/>
@@ -983,7 +2530,6 @@
     </w:pPr>
     <w:rPr>
       <w:rFonts w:eastAsiaTheme="majorEastAsia" w:cstheme="majorBidi"/>
-      <w:b/>
       <w:color w:val="7FD7AD"/>
       <w:sz w:val="24"/>
       <w:szCs w:val="24"/>
@@ -1021,7 +2567,7 @@
     <w:basedOn w:val="DefaultParagraphFont"/>
     <w:link w:val="Heading1"/>
     <w:uiPriority w:val="9"/>
-    <w:rsid w:val="00106520"/>
+    <w:rsid w:val="008235AC"/>
     <w:rPr>
       <w:rFonts w:ascii="Arial" w:eastAsiaTheme="majorEastAsia" w:hAnsi="Arial" w:cstheme="majorBidi"/>
       <w:color w:val="33D597"/>
@@ -1034,7 +2580,7 @@
     <w:basedOn w:val="DefaultParagraphFont"/>
     <w:link w:val="Heading2"/>
     <w:uiPriority w:val="9"/>
-    <w:rsid w:val="00106520"/>
+    <w:rsid w:val="000F1CC8"/>
     <w:rPr>
       <w:rFonts w:ascii="Arial" w:eastAsiaTheme="majorEastAsia" w:hAnsi="Arial" w:cstheme="majorBidi"/>
       <w:b/>
@@ -1059,11 +2605,56 @@
     <w:basedOn w:val="DefaultParagraphFont"/>
     <w:link w:val="Heading3"/>
     <w:uiPriority w:val="9"/>
-    <w:rsid w:val="00106520"/>
+    <w:rsid w:val="000F1CC8"/>
     <w:rPr>
       <w:rFonts w:ascii="Arial" w:eastAsiaTheme="majorEastAsia" w:hAnsi="Arial" w:cstheme="majorBidi"/>
-      <w:b/>
       <w:color w:val="7FD7AD"/>
+      <w:sz w:val="24"/>
+      <w:szCs w:val="24"/>
+    </w:rPr>
+  </w:style>
+  <w:style w:type="table" w:styleId="TableGrid">
+    <w:name w:val="Table Grid"/>
+    <w:basedOn w:val="TableNormal"/>
+    <w:uiPriority w:val="39"/>
+    <w:rsid w:val="008235AC"/>
+    <w:pPr>
+      <w:spacing w:after="0" w:line="240" w:lineRule="auto"/>
+    </w:pPr>
+    <w:tblPr>
+      <w:tblBorders>
+        <w:top w:val="single" w:sz="4" w:space="0" w:color="auto"/>
+        <w:left w:val="single" w:sz="4" w:space="0" w:color="auto"/>
+        <w:bottom w:val="single" w:sz="4" w:space="0" w:color="auto"/>
+        <w:right w:val="single" w:sz="4" w:space="0" w:color="auto"/>
+        <w:insideH w:val="single" w:sz="4" w:space="0" w:color="auto"/>
+        <w:insideV w:val="single" w:sz="4" w:space="0" w:color="auto"/>
+      </w:tblBorders>
+    </w:tblPr>
+  </w:style>
+  <w:style w:type="character" w:styleId="Emphasis">
+    <w:name w:val="Emphasis"/>
+    <w:basedOn w:val="DefaultParagraphFont"/>
+    <w:uiPriority w:val="20"/>
+    <w:qFormat/>
+    <w:rsid w:val="00154CE3"/>
+    <w:rPr>
+      <w:i/>
+      <w:iCs/>
+    </w:rPr>
+  </w:style>
+  <w:style w:type="paragraph" w:styleId="NormalWeb">
+    <w:name w:val="Normal (Web)"/>
+    <w:basedOn w:val="Normal"/>
+    <w:uiPriority w:val="99"/>
+    <w:semiHidden/>
+    <w:unhideWhenUsed/>
+    <w:rsid w:val="000F1CC8"/>
+    <w:pPr>
+      <w:spacing w:before="100" w:beforeAutospacing="1" w:after="100" w:afterAutospacing="1" w:line="240" w:lineRule="auto"/>
+    </w:pPr>
+    <w:rPr>
+      <w:rFonts w:ascii="Times New Roman" w:eastAsia="Times New Roman" w:hAnsi="Times New Roman" w:cs="Times New Roman"/>
       <w:sz w:val="24"/>
       <w:szCs w:val="24"/>
     </w:rPr>

</xml_diff>

<commit_message>
Added all homeworks and notes.
</commit_message>
<xml_diff>
--- a/QualityAssurancePart1/Homeworks/03.IncidentManagement/BugReports.docx
+++ b/QualityAssurancePart1/Homeworks/03.IncidentManagement/BugReports.docx
@@ -419,7 +419,25 @@
                 <w:color w:val="333333"/>
                 <w:shd w:val="clear" w:color="auto" w:fill="FFFFFF"/>
               </w:rPr>
-              <w:t>Shortcut for “Create New Image” (Ctrl+N) doesn’t work</w:t>
+              <w:t>Shortcut for “Create New Image” (</w:t>
+            </w:r>
+            <w:proofErr w:type="spellStart"/>
+            <w:r>
+              <w:rPr>
+                <w:rFonts w:ascii="Helvetica" w:hAnsi="Helvetica" w:cs="Helvetica"/>
+                <w:color w:val="333333"/>
+                <w:shd w:val="clear" w:color="auto" w:fill="FFFFFF"/>
+              </w:rPr>
+              <w:t>Ctrl+N</w:t>
+            </w:r>
+            <w:proofErr w:type="spellEnd"/>
+            <w:r>
+              <w:rPr>
+                <w:rFonts w:ascii="Helvetica" w:hAnsi="Helvetica" w:cs="Helvetica"/>
+                <w:color w:val="333333"/>
+                <w:shd w:val="clear" w:color="auto" w:fill="FFFFFF"/>
+              </w:rPr>
+              <w:t>) doesn’t work</w:t>
             </w:r>
           </w:p>
         </w:tc>
@@ -468,7 +486,25 @@
                 <w:color w:val="333333"/>
                 <w:shd w:val="clear" w:color="auto" w:fill="F8F8F8"/>
               </w:rPr>
-              <w:t>Spelling mistake in menu Select “Transperent selection” instead of “Transparent selection”</w:t>
+              <w:t>Spelling mistake in menu Select “</w:t>
+            </w:r>
+            <w:proofErr w:type="spellStart"/>
+            <w:r>
+              <w:rPr>
+                <w:rFonts w:ascii="Helvetica" w:hAnsi="Helvetica" w:cs="Helvetica"/>
+                <w:color w:val="333333"/>
+                <w:shd w:val="clear" w:color="auto" w:fill="F8F8F8"/>
+              </w:rPr>
+              <w:t>Transperent</w:t>
+            </w:r>
+            <w:proofErr w:type="spellEnd"/>
+            <w:r>
+              <w:rPr>
+                <w:rFonts w:ascii="Helvetica" w:hAnsi="Helvetica" w:cs="Helvetica"/>
+                <w:color w:val="333333"/>
+                <w:shd w:val="clear" w:color="auto" w:fill="F8F8F8"/>
+              </w:rPr>
+              <w:t xml:space="preserve"> selection” instead of “Transparent selection”</w:t>
             </w:r>
           </w:p>
         </w:tc>
@@ -517,7 +553,25 @@
                 <w:color w:val="333333"/>
                 <w:shd w:val="clear" w:color="auto" w:fill="FFFFFF"/>
               </w:rPr>
-              <w:t>While holding Ctrl+Z and drawing with the pencil the second color is used instead of the first one, and that’s not a feature</w:t>
+              <w:t xml:space="preserve">While holding </w:t>
+            </w:r>
+            <w:proofErr w:type="spellStart"/>
+            <w:r>
+              <w:rPr>
+                <w:rFonts w:ascii="Helvetica" w:hAnsi="Helvetica" w:cs="Helvetica"/>
+                <w:color w:val="333333"/>
+                <w:shd w:val="clear" w:color="auto" w:fill="FFFFFF"/>
+              </w:rPr>
+              <w:t>Ctrl+Z</w:t>
+            </w:r>
+            <w:proofErr w:type="spellEnd"/>
+            <w:r>
+              <w:rPr>
+                <w:rFonts w:ascii="Helvetica" w:hAnsi="Helvetica" w:cs="Helvetica"/>
+                <w:color w:val="333333"/>
+                <w:shd w:val="clear" w:color="auto" w:fill="FFFFFF"/>
+              </w:rPr>
+              <w:t xml:space="preserve"> and drawing with the pencil the second color is used instead of the first one, and that’s not a feature</w:t>
             </w:r>
           </w:p>
         </w:tc>
@@ -582,7 +636,7 @@
                 <w:color w:val="333333"/>
                 <w:shd w:val="clear" w:color="auto" w:fill="F8F8F8"/>
               </w:rPr>
-              <w:t>Low</w:t>
+              <w:t>Critical</w:t>
             </w:r>
           </w:p>
         </w:tc>
@@ -770,7 +824,21 @@
         <w:rPr>
           <w:rFonts w:eastAsia="Times New Roman"/>
         </w:rPr>
-        <w:t>Imagine you have the following bug, mentioned by a customer and you have to describe it and log it in the bug tracking tool you use</w:t>
+        <w:t xml:space="preserve">Imagine you have the following bug, mentioned by a customer and you </w:t>
+      </w:r>
+      <w:proofErr w:type="gramStart"/>
+      <w:r>
+        <w:rPr>
+          <w:rFonts w:eastAsia="Times New Roman"/>
+        </w:rPr>
+        <w:t>have</w:t>
+      </w:r>
+      <w:proofErr w:type="gramEnd"/>
+      <w:r>
+        <w:rPr>
+          <w:rFonts w:eastAsia="Times New Roman"/>
+        </w:rPr>
+        <w:t xml:space="preserve"> to describe it and log it in the bug tracking tool you use</w:t>
       </w:r>
     </w:p>
     <w:p>
@@ -921,6 +989,7 @@
         <w:pStyle w:val="Heading3"/>
       </w:pPr>
       <w:r>
+        <w:lastRenderedPageBreak/>
         <w:t>Acceptance criteria</w:t>
       </w:r>
       <w:r>
@@ -1295,6 +1364,7 @@
         <w:pStyle w:val="Heading3"/>
       </w:pPr>
       <w:r>
+        <w:lastRenderedPageBreak/>
         <w:t>Acceptance criteria</w:t>
       </w:r>
     </w:p>
@@ -1313,8 +1383,10 @@
     </w:p>
     <w:p>
       <w:r>
-        <w:t>Immediate</w:t>
-      </w:r>
+        <w:t>On Occasion</w:t>
+      </w:r>
+      <w:bookmarkStart w:id="0" w:name="_GoBack"/>
+      <w:bookmarkEnd w:id="0"/>
     </w:p>
     <w:p>
       <w:pPr>
@@ -1449,7 +1521,7 @@
     </w:p>
     <w:p>
       <w:r>
-        <w:t>Next Release</w:t>
+        <w:t>Immediate</w:t>
       </w:r>
     </w:p>
     <w:p>
@@ -1464,9 +1536,135 @@
       <w:r>
         <w:t>Critical</w:t>
       </w:r>
-      <w:bookmarkStart w:id="0" w:name="_GoBack"/>
-      <w:bookmarkEnd w:id="0"/>
-    </w:p>
+    </w:p>
+    <w:p/>
+    <w:p>
+      <w:r>
+        <w:t>Table view</w:t>
+      </w:r>
+      <w:r>
+        <w:t>:</w:t>
+      </w:r>
+    </w:p>
+    <w:tbl>
+      <w:tblPr>
+        <w:tblStyle w:val="TableGrid"/>
+        <w:tblW w:w="0" w:type="auto"/>
+        <w:tblLook w:val="04A0" w:firstRow="1" w:lastRow="0" w:firstColumn="1" w:lastColumn="0" w:noHBand="0" w:noVBand="1"/>
+      </w:tblPr>
+      <w:tblGrid>
+        <w:gridCol w:w="5395"/>
+        <w:gridCol w:w="5395"/>
+      </w:tblGrid>
+      <w:tr>
+        <w:tc>
+          <w:tcPr>
+            <w:tcW w:w="5395" w:type="dxa"/>
+          </w:tcPr>
+          <w:p>
+            <w:r>
+              <w:t>Bug Report #</w:t>
+            </w:r>
+          </w:p>
+        </w:tc>
+        <w:tc>
+          <w:tcPr>
+            <w:tcW w:w="5395" w:type="dxa"/>
+          </w:tcPr>
+          <w:p/>
+        </w:tc>
+      </w:tr>
+      <w:tr>
+        <w:tc>
+          <w:tcPr>
+            <w:tcW w:w="5395" w:type="dxa"/>
+          </w:tcPr>
+          <w:p>
+            <w:r>
+              <w:t>Description</w:t>
+            </w:r>
+          </w:p>
+        </w:tc>
+        <w:tc>
+          <w:tcPr>
+            <w:tcW w:w="5395" w:type="dxa"/>
+          </w:tcPr>
+          <w:p/>
+        </w:tc>
+      </w:tr>
+      <w:tr>
+        <w:tc>
+          <w:tcPr>
+            <w:tcW w:w="5395" w:type="dxa"/>
+          </w:tcPr>
+          <w:p>
+            <w:r>
+              <w:t>Steps to reproduce</w:t>
+            </w:r>
+          </w:p>
+        </w:tc>
+        <w:tc>
+          <w:tcPr>
+            <w:tcW w:w="5395" w:type="dxa"/>
+          </w:tcPr>
+          <w:p/>
+        </w:tc>
+      </w:tr>
+      <w:tr>
+        <w:tc>
+          <w:tcPr>
+            <w:tcW w:w="5395" w:type="dxa"/>
+          </w:tcPr>
+          <w:p>
+            <w:r>
+              <w:t>Acceptance criteria</w:t>
+            </w:r>
+          </w:p>
+        </w:tc>
+        <w:tc>
+          <w:tcPr>
+            <w:tcW w:w="5395" w:type="dxa"/>
+          </w:tcPr>
+          <w:p/>
+        </w:tc>
+      </w:tr>
+      <w:tr>
+        <w:tc>
+          <w:tcPr>
+            <w:tcW w:w="5395" w:type="dxa"/>
+          </w:tcPr>
+          <w:p>
+            <w:r>
+              <w:t>Priority</w:t>
+            </w:r>
+          </w:p>
+        </w:tc>
+        <w:tc>
+          <w:tcPr>
+            <w:tcW w:w="5395" w:type="dxa"/>
+          </w:tcPr>
+          <w:p/>
+        </w:tc>
+      </w:tr>
+      <w:tr>
+        <w:tc>
+          <w:tcPr>
+            <w:tcW w:w="5395" w:type="dxa"/>
+          </w:tcPr>
+          <w:p>
+            <w:r>
+              <w:t>Severity</w:t>
+            </w:r>
+          </w:p>
+        </w:tc>
+        <w:tc>
+          <w:tcPr>
+            <w:tcW w:w="5395" w:type="dxa"/>
+          </w:tcPr>
+          <w:p/>
+        </w:tc>
+      </w:tr>
+    </w:tbl>
     <w:p/>
     <w:p/>
     <w:p/>

</xml_diff>